<commit_message>
Added MS Word back-up files
</commit_message>
<xml_diff>
--- a/MiniSystem/qbeta/BETAworld/LIB/MetaSystem/Object_SnapShot.docx
+++ b/MiniSystem/qbeta/BETAworld/LIB/MetaSystem/Object_SnapShot.docx
@@ -441,6 +441,9 @@
       <w:r>
         <w:t>Format of snap of primitive value object</w:t>
       </w:r>
+      <w:r>
+        <w:t xml:space="preserve"> data-item</w:t>
+      </w:r>
     </w:p>
     <w:p>
       <w:pPr>
@@ -792,14 +795,76 @@
         <w:t>val2: v2 – if K = float, then size = 2, and V2 is an additional value defining the float = (V1,V2). If size = 1, then V2 is not present.</w:t>
       </w:r>
     </w:p>
+    <w:p>
+      <w:pPr>
+        <w:pStyle w:val="ListParagraph"/>
+        <w:numPr>
+          <w:ilvl w:val="0"/>
+          <w:numId w:val="4"/>
+        </w:numPr>
+        <w:sectPr>
+          <w:type w:val="continuous"/>
+          <w:pgSz w:w="11906" w:h="16838"/>
+          <w:pgMar w:top="1440" w:right="1440" w:bottom="1440" w:left="1440" w:header="708" w:footer="708" w:gutter="0"/>
+          <w:cols w:num="2" w:space="284" w:equalWidth="0">
+            <w:col w:w="2268" w:space="284"/>
+            <w:col w:w="6474"/>
+          </w:cols>
+          <w:docGrid w:linePitch="360"/>
+        </w:sectPr>
+      </w:pPr>
+    </w:p>
+    <w:p>
+      <w:pPr>
+        <w:pStyle w:val="Heading2"/>
+      </w:pPr>
+      <w:r>
+        <w:t>Format of snap of object</w:t>
+      </w:r>
+      <w:r>
+        <w:t xml:space="preserve"> reference data-item</w:t>
+      </w:r>
+    </w:p>
+    <w:p>
+      <w:r>
+        <w:t xml:space="preserve">Such a snap is similar to a snap of a primitive value object data-item. Theonly diffeence is that </w:t>
+      </w:r>
+      <w:r>
+        <w:rPr>
+          <w:rFonts w:ascii="Consolas" w:hAnsi="Consolas"/>
+        </w:rPr>
+        <w:t>val1:V1</w:t>
+      </w:r>
+      <w:r>
+        <w:t xml:space="preserve"> is a rerence to an object or none. It is shown as </w:t>
+      </w:r>
+      <w:r>
+        <w:rPr>
+          <w:rFonts w:ascii="Consolas" w:hAnsi="Consolas"/>
+        </w:rPr>
+        <w:t xml:space="preserve">@objId </w:t>
+      </w:r>
+      <w:r>
+        <w:t xml:space="preserve">where </w:t>
+      </w:r>
+      <w:r>
+        <w:rPr>
+          <w:rFonts w:ascii="Consolas" w:hAnsi="Consolas"/>
+        </w:rPr>
+        <w:t>objId</w:t>
+      </w:r>
+      <w:r>
+        <w:t xml:space="preserve"> is a uniq number identifying the object bering referred to</w:t>
+      </w:r>
+    </w:p>
+    <w:p/>
+    <w:p/>
+    <w:p/>
     <w:sectPr>
       <w:type w:val="continuous"/>
       <w:pgSz w:w="11906" w:h="16838"/>
       <w:pgMar w:top="1440" w:right="1440" w:bottom="1440" w:left="1440" w:header="708" w:footer="708" w:gutter="0"/>
-      <w:cols w:num="2" w:space="284" w:equalWidth="0">
-        <w:col w:w="2268" w:space="284"/>
-        <w:col w:w="6474"/>
-      </w:cols>
+      <w:cols w:space="284"/>
       <w:docGrid w:linePitch="360"/>
     </w:sectPr>
   </w:body>
@@ -1263,7 +1328,7 @@
   <w:abstractNum w:abstractNumId="4" w15:restartNumberingAfterBreak="0">
     <w:nsid w:val="5C7F456D"/>
     <w:multiLevelType w:val="hybridMultilevel"/>
-    <w:tmpl w:val="66647542"/>
+    <w:tmpl w:val="BD90C31A"/>
     <w:lvl w:ilvl="0" w:tplc="20000001">
       <w:start w:val="1"/>
       <w:numFmt w:val="bullet"/>

</xml_diff>